<commit_message>
#39 : sopa handlers
</commit_message>
<xml_diff>
--- a/doc/T08-relatorio-seguranca.docx
+++ b/doc/T08-relatorio-seguranca.docx
@@ -5,10 +5,11 @@
     <w:p>
       <w:pPr>
         <w:rPr>
-          <w:rStyle w:val="Legenda"/>
           <w:u w:val="single"/>
         </w:rPr>
       </w:pPr>
+      <w:bookmarkStart w:id="0" w:name="_GoBack"/>
+      <w:bookmarkEnd w:id="0"/>
     </w:p>
     <w:sdt>
       <w:sdtPr>
@@ -18,6 +19,7 @@
           <w:docPartUnique/>
         </w:docPartObj>
       </w:sdtPr>
+      <w:sdtEndPr/>
       <w:sdtContent>
         <w:p>
           <w:r>
@@ -157,6 +159,7 @@
                                     <w:dataBinding w:prefixMappings="xmlns:ns0='http://purl.org/dc/elements/1.1/' xmlns:ns1='http://schemas.openxmlformats.org/package/2006/metadata/core-properties' " w:xpath="/ns1:coreProperties[1]/ns0:title[1]" w:storeItemID="{6C3C8BC8-F283-45AE-878A-BAB7291924A1}"/>
                                     <w:text/>
                                   </w:sdtPr>
+                                  <w:sdtEndPr/>
                                   <w:sdtContent>
                                     <w:r>
                                       <w:rPr>
@@ -194,6 +197,7 @@
                                   <w:dataBinding w:prefixMappings="xmlns:ns0='http://purl.org/dc/elements/1.1/' xmlns:ns1='http://schemas.openxmlformats.org/package/2006/metadata/core-properties' " w:xpath="/ns1:coreProperties[1]/ns0:subject[1]" w:storeItemID="{6C3C8BC8-F283-45AE-878A-BAB7291924A1}"/>
                                   <w:text/>
                                 </w:sdtPr>
+                                <w:sdtEndPr/>
                                 <w:sdtContent>
                                   <w:p>
                                     <w:pPr>
@@ -235,6 +239,7 @@
                                   <w:dataBinding w:prefixMappings="xmlns:ns0='http://purl.org/dc/elements/1.1/' xmlns:ns1='http://schemas.openxmlformats.org/package/2006/metadata/core-properties' " w:xpath="/ns1:coreProperties[1]/ns0:creator[1]" w:storeItemID="{6C3C8BC8-F283-45AE-878A-BAB7291924A1}"/>
                                   <w:text/>
                                 </w:sdtPr>
+                                <w:sdtEndPr/>
                                 <w:sdtContent>
                                   <w:p>
                                     <w:pPr>
@@ -801,7 +806,11 @@
               </mc:Choice>
               <mc:Fallback>
                 <w:pict>
-                  <v:shape w14:anchorId="41A63847" id="Caixa de texto 23" o:spid="_x0000_s1027" type="#_x0000_t202" style="position:absolute;margin-left:0;margin-top:283.5pt;width:447.45pt;height:234pt;z-index:251670528;visibility:visible;mso-wrap-style:square;mso-wrap-distance-left:9pt;mso-wrap-distance-top:0;mso-wrap-distance-right:9pt;mso-wrap-distance-bottom:0;mso-position-horizontal:left;mso-position-horizontal-relative:margin;mso-position-vertical:absolute;mso-position-vertical-relative:text;v-text-anchor:top" o:gfxdata="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" fillcolor="white [3201]" stroked="f" strokeweight=".5pt">
+                  <v:shapetype w14:anchorId="41A63847" id="_x0000_t202" coordsize="21600,21600" o:spt="202" path="m,l,21600r21600,l21600,xe">
+                    <v:stroke joinstyle="miter"/>
+                    <v:path gradientshapeok="t" o:connecttype="rect"/>
+                  </v:shapetype>
+                  <v:shape id="Caixa de texto 23" o:spid="_x0000_s1027" type="#_x0000_t202" style="position:absolute;margin-left:0;margin-top:283.5pt;width:447.45pt;height:234pt;z-index:251670528;visibility:visible;mso-wrap-style:square;mso-wrap-distance-left:9pt;mso-wrap-distance-top:0;mso-wrap-distance-right:9pt;mso-wrap-distance-bottom:0;mso-position-horizontal:left;mso-position-horizontal-relative:margin;mso-position-vertical:absolute;mso-position-vertical-relative:text;v-text-anchor:top" o:gfxdata="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" fillcolor="white [3201]" stroked="f" strokeweight=".5pt">
                     <v:textbox>
                       <w:txbxContent>
                         <w:tbl>
@@ -1288,6 +1297,7 @@
                                     <w:calendar w:val="gregorian"/>
                                   </w:date>
                                 </w:sdtPr>
+                                <w:sdtEndPr/>
                                 <w:sdtContent>
                                   <w:p>
                                     <w:pPr>
@@ -1413,23 +1423,7 @@
           <w:rStyle w:val="RefernciaIntensa"/>
           <w:u w:val="single"/>
         </w:rPr>
-        <w:t xml:space="preserve">ocolo </w:t>
-      </w:r>
-      <w:proofErr w:type="spellStart"/>
-      <w:r>
-        <w:rPr>
-          <w:rStyle w:val="RefernciaIntensa"/>
-          <w:u w:val="single"/>
-        </w:rPr>
-        <w:t>Kerberos</w:t>
-      </w:r>
-      <w:proofErr w:type="spellEnd"/>
-      <w:r>
-        <w:rPr>
-          <w:rStyle w:val="RefernciaIntensa"/>
-          <w:u w:val="single"/>
-        </w:rPr>
-        <w:t xml:space="preserve"> (versão V5) – Versão Simplificada</w:t>
+        <w:t>ocolo Kerberos (versão V5) – Versão Simplificada</w:t>
       </w:r>
     </w:p>
     <w:p>
@@ -1590,23 +1584,10 @@
               <w:ind w:left="334"/>
             </w:pPr>
             <w:r>
-              <w:t xml:space="preserve">Cliente envia pedido de nova sessão ao servidor </w:t>
-            </w:r>
-            <w:proofErr w:type="spellStart"/>
-            <w:r>
-              <w:t>Kerby</w:t>
-            </w:r>
-            <w:proofErr w:type="spellEnd"/>
-            <w:r>
-              <w:t xml:space="preserve">, incluindo no pedido um </w:t>
-            </w:r>
-            <w:proofErr w:type="spellStart"/>
-            <w:r>
-              <w:t>nonce</w:t>
-            </w:r>
-            <w:proofErr w:type="spellEnd"/>
-            <w:r>
-              <w:t>, n</w:t>
+              <w:t>Cliente envia pedido de nova sessão ao servidor Kerby</w:t>
+            </w:r>
+            <w:r>
+              <w:t>, incluindo no pedido um nonce, n</w:t>
             </w:r>
           </w:p>
           <w:p>
@@ -1619,15 +1600,7 @@
               <w:ind w:left="334"/>
             </w:pPr>
             <w:r>
-              <w:t xml:space="preserve">O </w:t>
-            </w:r>
-            <w:proofErr w:type="spellStart"/>
-            <w:r>
-              <w:t>Kerby</w:t>
-            </w:r>
-            <w:proofErr w:type="spellEnd"/>
-            <w:r>
-              <w:t xml:space="preserve"> retorna </w:t>
+              <w:t xml:space="preserve">O Kerby retorna </w:t>
             </w:r>
           </w:p>
           <w:p>
@@ -1642,11 +1615,7 @@
               <w:t xml:space="preserve">a chave de sessão, </w:t>
             </w:r>
             <w:r>
-              <w:t>{</w:t>
-            </w:r>
-            <w:proofErr w:type="gramStart"/>
-            <w:r>
-              <w:t>K</w:t>
+              <w:t>{K</w:t>
             </w:r>
             <w:r>
               <w:rPr>
@@ -1654,14 +1623,12 @@
               </w:rPr>
               <w:t>C,B</w:t>
             </w:r>
-            <w:proofErr w:type="gramEnd"/>
             <w:r>
               <w:t>, n</w:t>
             </w:r>
             <w:r>
               <w:t>}</w:t>
             </w:r>
-            <w:proofErr w:type="spellStart"/>
             <w:r>
               <w:rPr>
                 <w:vertAlign w:val="subscript"/>
@@ -1674,7 +1641,6 @@
               </w:rPr>
               <w:t>c</w:t>
             </w:r>
-            <w:proofErr w:type="spellEnd"/>
             <w:r>
               <w:t xml:space="preserve">, </w:t>
             </w:r>
@@ -1692,6 +1658,43 @@
             </w:pPr>
             <w:r>
               <w:t xml:space="preserve"> o ticket respetivo, T</w:t>
+            </w:r>
+            <w:r>
+              <w:t xml:space="preserve"> = </w:t>
+            </w:r>
+            <w:r>
+              <w:rPr>
+                <w:rFonts w:cstheme="minorHAnsi"/>
+                <w:color w:val="000000"/>
+                <w:shd w:val="clear" w:color="auto" w:fill="FFFFFF"/>
+              </w:rPr>
+              <w:t>{C, B, T1, T2, K</w:t>
+            </w:r>
+            <w:r>
+              <w:rPr>
+                <w:rFonts w:cstheme="minorHAnsi"/>
+                <w:color w:val="000000"/>
+                <w:bdr w:val="none" w:sz="0" w:space="0" w:color="auto" w:frame="1"/>
+                <w:vertAlign w:val="subscript"/>
+              </w:rPr>
+              <w:t>C,B</w:t>
+            </w:r>
+            <w:r>
+              <w:rPr>
+                <w:rFonts w:cstheme="minorHAnsi"/>
+                <w:color w:val="000000"/>
+                <w:shd w:val="clear" w:color="auto" w:fill="FFFFFF"/>
+              </w:rPr>
+              <w:t>}</w:t>
+            </w:r>
+            <w:r>
+              <w:rPr>
+                <w:rFonts w:cstheme="minorHAnsi"/>
+                <w:color w:val="000000"/>
+                <w:bdr w:val="none" w:sz="0" w:space="0" w:color="auto" w:frame="1"/>
+                <w:vertAlign w:val="subscript"/>
+              </w:rPr>
+              <w:t>KB</w:t>
             </w:r>
           </w:p>
         </w:tc>
@@ -1736,11 +1739,7 @@
               <w:t>obtendo</w:t>
             </w:r>
             <w:r>
-              <w:t xml:space="preserve"> </w:t>
-            </w:r>
-            <w:proofErr w:type="gramStart"/>
-            <w:r>
-              <w:t>K</w:t>
+              <w:t xml:space="preserve"> K</w:t>
             </w:r>
             <w:r>
               <w:rPr>
@@ -1748,7 +1747,6 @@
               </w:rPr>
               <w:t>C,B</w:t>
             </w:r>
-            <w:proofErr w:type="gramEnd"/>
           </w:p>
           <w:p>
             <w:pPr>
@@ -1763,11 +1761,7 @@
               <w:t xml:space="preserve">Cliente gera um novo autentificador, A </w:t>
             </w:r>
             <w:r>
-              <w:t>= {</w:t>
-            </w:r>
-            <w:proofErr w:type="spellStart"/>
-            <w:r>
-              <w:t>T</w:t>
+              <w:t>= {T</w:t>
             </w:r>
             <w:r>
               <w:rPr>
@@ -1775,20 +1769,15 @@
               </w:rPr>
               <w:t>req</w:t>
             </w:r>
-            <w:proofErr w:type="spellEnd"/>
             <w:r>
               <w:t>}</w:t>
             </w:r>
-            <w:proofErr w:type="spellStart"/>
-            <w:proofErr w:type="gramStart"/>
             <w:r>
               <w:rPr>
                 <w:vertAlign w:val="subscript"/>
               </w:rPr>
               <w:t>Kc,B</w:t>
             </w:r>
-            <w:proofErr w:type="spellEnd"/>
-            <w:proofErr w:type="gramEnd"/>
           </w:p>
           <w:p>
             <w:pPr>
@@ -1818,11 +1807,7 @@
               <w:t>1</w:t>
             </w:r>
             <w:r>
-              <w:t xml:space="preserve"> = H(M+</w:t>
-            </w:r>
-            <w:proofErr w:type="gramStart"/>
-            <w:r>
-              <w:t>K</w:t>
+              <w:t xml:space="preserve"> = H(M+K</w:t>
             </w:r>
             <w:r>
               <w:rPr>
@@ -1830,7 +1815,6 @@
               </w:rPr>
               <w:t>C,B</w:t>
             </w:r>
-            <w:proofErr w:type="gramEnd"/>
             <w:r>
               <w:t>)</w:t>
             </w:r>
@@ -1845,23 +1829,7 @@
               <w:ind w:left="334"/>
             </w:pPr>
             <w:r>
-              <w:t xml:space="preserve">Cliente invoca a operação </w:t>
-            </w:r>
-            <w:proofErr w:type="spellStart"/>
-            <w:r>
-              <w:t>ativarUtilizador</w:t>
-            </w:r>
-            <w:proofErr w:type="spellEnd"/>
-            <w:r>
-              <w:t xml:space="preserve"> do </w:t>
-            </w:r>
-            <w:proofErr w:type="gramStart"/>
-            <w:r>
-              <w:t>servidor Binas</w:t>
-            </w:r>
-            <w:proofErr w:type="gramEnd"/>
-            <w:r>
-              <w:t>, incluindo no pedido</w:t>
+              <w:t>Cliente invoca a operação ativarUtilizador do servidor Binas, incluindo no pedido</w:t>
             </w:r>
             <w:r>
               <w:t>:</w:t>
@@ -2051,19 +2019,7 @@
               <w:ind w:left="334"/>
             </w:pPr>
             <w:r>
-              <w:t xml:space="preserve">Binas decifra o autenticador A, obtendo o </w:t>
-            </w:r>
-            <w:proofErr w:type="spellStart"/>
-            <w:r>
-              <w:t>request</w:t>
-            </w:r>
-            <w:proofErr w:type="spellEnd"/>
-            <w:r>
-              <w:t xml:space="preserve"> time, </w:t>
-            </w:r>
-            <w:proofErr w:type="spellStart"/>
-            <w:r>
-              <w:t>T</w:t>
+              <w:t>Binas decifra o autenticador A, obtendo o request time, T</w:t>
             </w:r>
             <w:r>
               <w:rPr>
@@ -2071,7 +2027,6 @@
               </w:rPr>
               <w:t>req</w:t>
             </w:r>
-            <w:proofErr w:type="spellEnd"/>
           </w:p>
         </w:tc>
       </w:tr>
@@ -2117,11 +2072,7 @@
               <w:t>2</w:t>
             </w:r>
             <w:r>
-              <w:t xml:space="preserve"> = H(M’+</w:t>
-            </w:r>
-            <w:proofErr w:type="gramStart"/>
-            <w:r>
-              <w:t>K</w:t>
+              <w:t xml:space="preserve"> = H(M’+K</w:t>
             </w:r>
             <w:r>
               <w:rPr>
@@ -2129,7 +2080,6 @@
               </w:rPr>
               <w:t>C,B</w:t>
             </w:r>
-            <w:proofErr w:type="gramEnd"/>
             <w:r>
               <w:t>)</w:t>
             </w:r>
@@ -2159,19 +2109,7 @@
               </w:numPr>
             </w:pPr>
             <w:r>
-              <w:t xml:space="preserve">o </w:t>
-            </w:r>
-            <w:proofErr w:type="spellStart"/>
-            <w:r>
-              <w:t>request</w:t>
-            </w:r>
-            <w:proofErr w:type="spellEnd"/>
-            <w:r>
-              <w:t xml:space="preserve"> time, </w:t>
-            </w:r>
-            <w:proofErr w:type="spellStart"/>
-            <w:r>
-              <w:t>T</w:t>
+              <w:t>o request time, T</w:t>
             </w:r>
             <w:r>
               <w:rPr>
@@ -2179,13 +2117,8 @@
               </w:rPr>
               <w:t>req</w:t>
             </w:r>
-            <w:proofErr w:type="spellEnd"/>
-            <w:r>
-              <w:t xml:space="preserve">, encriptado com a chave de sessão </w:t>
-            </w:r>
-            <w:proofErr w:type="gramStart"/>
-            <w:r>
-              <w:t>K</w:t>
+            <w:r>
+              <w:t>, encriptado com a chave de sessão K</w:t>
             </w:r>
             <w:r>
               <w:rPr>
@@ -2193,7 +2126,6 @@
               </w:rPr>
               <w:t>C,B</w:t>
             </w:r>
-            <w:proofErr w:type="gramEnd"/>
             <w:r>
               <w:t>, e</w:t>
             </w:r>
@@ -2265,11 +2197,7 @@
               <w:t>2</w:t>
             </w:r>
             <w:r>
-              <w:t>’=H(M’+</w:t>
-            </w:r>
-            <w:proofErr w:type="gramStart"/>
-            <w:r>
-              <w:t>K</w:t>
+              <w:t>’=H(M’+K</w:t>
             </w:r>
             <w:r>
               <w:rPr>
@@ -2277,7 +2205,6 @@
               </w:rPr>
               <w:t>C,B</w:t>
             </w:r>
-            <w:proofErr w:type="gramEnd"/>
             <w:r>
               <w:t>)</w:t>
             </w:r>
@@ -2329,9 +2256,9 @@
         <w:lastRenderedPageBreak/>
         <w:drawing>
           <wp:inline distT="0" distB="0" distL="0" distR="0">
-            <wp:extent cx="3606800" cy="1881864"/>
-            <wp:effectExtent l="0" t="0" r="0" b="4445"/>
-            <wp:docPr id="5" name="Imagem 5"/>
+            <wp:extent cx="4501243" cy="2348544"/>
+            <wp:effectExtent l="0" t="0" r="0" b="0"/>
+            <wp:docPr id="3" name="Imagem 3"/>
             <wp:cNvGraphicFramePr>
               <a:graphicFrameLocks xmlns:a="http://schemas.openxmlformats.org/drawingml/2006/main" noChangeAspect="1"/>
             </wp:cNvGraphicFramePr>
@@ -2339,7 +2266,7 @@
               <a:graphicData uri="http://schemas.openxmlformats.org/drawingml/2006/picture">
                 <pic:pic xmlns:pic="http://schemas.openxmlformats.org/drawingml/2006/picture">
                   <pic:nvPicPr>
-                    <pic:cNvPr id="5" name="Trocas Mensagens Seguranca.png"/>
+                    <pic:cNvPr id="3" name="Diagrama Seguranca (1).png"/>
                     <pic:cNvPicPr/>
                   </pic:nvPicPr>
                   <pic:blipFill>
@@ -2357,7 +2284,7 @@
                   <pic:spPr>
                     <a:xfrm>
                       <a:off x="0" y="0"/>
-                      <a:ext cx="3643721" cy="1901128"/>
+                      <a:ext cx="4532513" cy="2364859"/>
                     </a:xfrm>
                     <a:prstGeom prst="rect">
                       <a:avLst/>
@@ -2430,11 +2357,533 @@
     <w:p>
       <w:pPr>
         <w:pStyle w:val="PargrafodaLista"/>
+        <w:ind w:left="0"/>
+        <w:jc w:val="both"/>
+        <w:rPr>
+          <w:rStyle w:val="RefernciaIntensa"/>
+        </w:rPr>
+      </w:pPr>
+      <w:r>
+        <w:rPr>
+          <w:rStyle w:val="RefernciaIntensa"/>
+        </w:rPr>
+        <w:t>SOAP Handlers</w:t>
+      </w:r>
+    </w:p>
+    <w:p>
+      <w:pPr>
+        <w:pStyle w:val="PargrafodaLista"/>
+        <w:ind w:left="0"/>
+        <w:jc w:val="both"/>
+      </w:pPr>
+      <w:r>
+        <w:rPr>
+          <w:rStyle w:val="TtulodoLivro"/>
+        </w:rPr>
+        <w:t>Cliente</w:t>
+      </w:r>
+      <w:r>
+        <w:t>:</w:t>
+      </w:r>
+    </w:p>
+    <w:p>
+      <w:pPr>
+        <w:pStyle w:val="PargrafodaLista"/>
+        <w:numPr>
+          <w:ilvl w:val="0"/>
+          <w:numId w:val="17"/>
+        </w:numPr>
+        <w:ind w:left="720"/>
+        <w:jc w:val="both"/>
+      </w:pPr>
+      <w:r>
+        <w:rPr>
+          <w:u w:val="single"/>
+        </w:rPr>
+        <w:t xml:space="preserve">Adicionar ao header das </w:t>
+      </w:r>
+      <w:r>
+        <w:rPr>
+          <w:u w:val="single"/>
+        </w:rPr>
+        <w:t>m</w:t>
+      </w:r>
+      <w:r>
+        <w:rPr>
+          <w:u w:val="single"/>
+        </w:rPr>
+        <w:t xml:space="preserve">ensagens </w:t>
+      </w:r>
+      <w:r>
+        <w:rPr>
+          <w:u w:val="single"/>
+        </w:rPr>
+        <w:t>OUTBOUND</w:t>
+      </w:r>
+      <w:r>
+        <w:t>:</w:t>
+      </w:r>
+    </w:p>
+    <w:p>
+      <w:pPr>
+        <w:pStyle w:val="PargrafodaLista"/>
+        <w:numPr>
+          <w:ilvl w:val="1"/>
+          <w:numId w:val="17"/>
+        </w:numPr>
         <w:ind w:left="1440"/>
         <w:jc w:val="both"/>
       </w:pPr>
-      <w:bookmarkStart w:id="0" w:name="_GoBack"/>
-      <w:bookmarkEnd w:id="0"/>
+      <w:r>
+        <w:rPr>
+          <w:b/>
+        </w:rPr>
+        <w:t>To: Servidor Kerby</w:t>
+      </w:r>
+      <w:r>
+        <w:t xml:space="preserve"> (p</w:t>
+      </w:r>
+      <w:r>
+        <w:t>edido de nova sessão ao Servidor Kerby</w:t>
+      </w:r>
+      <w:r>
+        <w:t>)</w:t>
+      </w:r>
+    </w:p>
+    <w:p>
+      <w:pPr>
+        <w:pStyle w:val="PargrafodaLista"/>
+        <w:numPr>
+          <w:ilvl w:val="2"/>
+          <w:numId w:val="17"/>
+        </w:numPr>
+        <w:ind w:left="2160"/>
+        <w:jc w:val="both"/>
+      </w:pPr>
+      <w:r>
+        <w:rPr>
+          <w:i/>
+        </w:rPr>
+        <w:t>Username</w:t>
+      </w:r>
+      <w:r>
+        <w:t xml:space="preserve"> do utilizador</w:t>
+      </w:r>
+    </w:p>
+    <w:p>
+      <w:pPr>
+        <w:pStyle w:val="PargrafodaLista"/>
+        <w:numPr>
+          <w:ilvl w:val="2"/>
+          <w:numId w:val="17"/>
+        </w:numPr>
+        <w:ind w:left="2160"/>
+        <w:jc w:val="both"/>
+      </w:pPr>
+      <w:r>
+        <w:rPr>
+          <w:i/>
+        </w:rPr>
+        <w:t>Username</w:t>
+      </w:r>
+      <w:r>
+        <w:t xml:space="preserve"> do servidor Binas</w:t>
+      </w:r>
+    </w:p>
+    <w:p>
+      <w:pPr>
+        <w:pStyle w:val="PargrafodaLista"/>
+        <w:numPr>
+          <w:ilvl w:val="2"/>
+          <w:numId w:val="17"/>
+        </w:numPr>
+        <w:ind w:left="2160"/>
+        <w:jc w:val="both"/>
+      </w:pPr>
+      <w:r>
+        <w:t>Nonce</w:t>
+      </w:r>
+    </w:p>
+    <w:p>
+      <w:pPr>
+        <w:pStyle w:val="PargrafodaLista"/>
+        <w:numPr>
+          <w:ilvl w:val="1"/>
+          <w:numId w:val="17"/>
+        </w:numPr>
+        <w:ind w:left="1440"/>
+        <w:jc w:val="both"/>
+      </w:pPr>
+      <w:r>
+        <w:rPr>
+          <w:b/>
+        </w:rPr>
+        <w:t>To: Servidor Binas</w:t>
+      </w:r>
+      <w:r>
+        <w:t xml:space="preserve"> (i</w:t>
+      </w:r>
+      <w:r>
+        <w:t>nv</w:t>
+      </w:r>
+      <w:r>
+        <w:t>ocação de uma operação do Binas)</w:t>
+      </w:r>
+    </w:p>
+    <w:p>
+      <w:pPr>
+        <w:pStyle w:val="PargrafodaLista"/>
+        <w:numPr>
+          <w:ilvl w:val="2"/>
+          <w:numId w:val="17"/>
+        </w:numPr>
+        <w:ind w:left="2160"/>
+        <w:jc w:val="both"/>
+      </w:pPr>
+      <w:r>
+        <w:t>Ticket</w:t>
+      </w:r>
+    </w:p>
+    <w:p>
+      <w:pPr>
+        <w:pStyle w:val="PargrafodaLista"/>
+        <w:numPr>
+          <w:ilvl w:val="2"/>
+          <w:numId w:val="17"/>
+        </w:numPr>
+        <w:ind w:left="2160"/>
+        <w:jc w:val="both"/>
+      </w:pPr>
+      <w:r>
+        <w:t>Autenti</w:t>
+      </w:r>
+      <w:r>
+        <w:t>fi</w:t>
+      </w:r>
+      <w:r>
+        <w:t>cador</w:t>
+      </w:r>
+    </w:p>
+    <w:p>
+      <w:pPr>
+        <w:pStyle w:val="PargrafodaLista"/>
+        <w:numPr>
+          <w:ilvl w:val="2"/>
+          <w:numId w:val="17"/>
+        </w:numPr>
+        <w:ind w:left="2160"/>
+        <w:jc w:val="both"/>
+      </w:pPr>
+      <w:r>
+        <w:t>MAC</w:t>
+      </w:r>
+    </w:p>
+    <w:p>
+      <w:pPr>
+        <w:pStyle w:val="PargrafodaLista"/>
+        <w:numPr>
+          <w:ilvl w:val="0"/>
+          <w:numId w:val="17"/>
+        </w:numPr>
+        <w:ind w:left="720"/>
+        <w:jc w:val="both"/>
+      </w:pPr>
+      <w:r>
+        <w:rPr>
+          <w:u w:val="single"/>
+        </w:rPr>
+        <w:t xml:space="preserve">Extrair do header das mensagens </w:t>
+      </w:r>
+      <w:r>
+        <w:rPr>
+          <w:u w:val="single"/>
+        </w:rPr>
+        <w:t>INBOUND</w:t>
+      </w:r>
+      <w:r>
+        <w:t>:</w:t>
+      </w:r>
+    </w:p>
+    <w:p>
+      <w:pPr>
+        <w:pStyle w:val="PargrafodaLista"/>
+        <w:numPr>
+          <w:ilvl w:val="1"/>
+          <w:numId w:val="17"/>
+        </w:numPr>
+        <w:ind w:left="1440"/>
+        <w:jc w:val="both"/>
+        <w:rPr>
+          <w:b/>
+        </w:rPr>
+      </w:pPr>
+      <w:r>
+        <w:rPr>
+          <w:b/>
+        </w:rPr>
+        <w:t>From: Servidor Kerby</w:t>
+      </w:r>
+    </w:p>
+    <w:p>
+      <w:pPr>
+        <w:pStyle w:val="PargrafodaLista"/>
+        <w:numPr>
+          <w:ilvl w:val="2"/>
+          <w:numId w:val="17"/>
+        </w:numPr>
+        <w:ind w:left="2160"/>
+        <w:jc w:val="both"/>
+      </w:pPr>
+      <w:r>
+        <w:t>Ticket</w:t>
+      </w:r>
+    </w:p>
+    <w:p>
+      <w:pPr>
+        <w:pStyle w:val="PargrafodaLista"/>
+        <w:numPr>
+          <w:ilvl w:val="2"/>
+          <w:numId w:val="17"/>
+        </w:numPr>
+        <w:ind w:left="2160"/>
+        <w:jc w:val="both"/>
+      </w:pPr>
+      <w:r>
+        <w:t>SessionKey</w:t>
+      </w:r>
+    </w:p>
+    <w:p>
+      <w:pPr>
+        <w:pStyle w:val="PargrafodaLista"/>
+        <w:numPr>
+          <w:ilvl w:val="1"/>
+          <w:numId w:val="17"/>
+        </w:numPr>
+        <w:ind w:left="1440"/>
+        <w:jc w:val="both"/>
+        <w:rPr>
+          <w:b/>
+        </w:rPr>
+      </w:pPr>
+      <w:r>
+        <w:rPr>
+          <w:b/>
+        </w:rPr>
+        <w:t>From: Servidor Binas</w:t>
+      </w:r>
+    </w:p>
+    <w:p>
+      <w:pPr>
+        <w:pStyle w:val="PargrafodaLista"/>
+        <w:numPr>
+          <w:ilvl w:val="2"/>
+          <w:numId w:val="17"/>
+        </w:numPr>
+        <w:ind w:left="2160"/>
+        <w:jc w:val="both"/>
+      </w:pPr>
+      <w:r>
+        <w:t>MAC</w:t>
+      </w:r>
+    </w:p>
+    <w:p>
+      <w:pPr>
+        <w:pStyle w:val="PargrafodaLista"/>
+        <w:numPr>
+          <w:ilvl w:val="2"/>
+          <w:numId w:val="17"/>
+        </w:numPr>
+        <w:ind w:left="2160"/>
+        <w:jc w:val="both"/>
+      </w:pPr>
+      <w:r>
+        <w:t>Request</w:t>
+      </w:r>
+      <w:r>
+        <w:t xml:space="preserve">Time </w:t>
+      </w:r>
+    </w:p>
+    <w:p>
+      <w:pPr>
+        <w:jc w:val="both"/>
+      </w:pPr>
+      <w:r>
+        <w:t xml:space="preserve"> </w:t>
+      </w:r>
+      <w:r>
+        <w:rPr>
+          <w:rStyle w:val="TtulodoLivro"/>
+        </w:rPr>
+        <w:t>Binas</w:t>
+      </w:r>
+      <w:r>
+        <w:t>:</w:t>
+      </w:r>
+    </w:p>
+    <w:p>
+      <w:pPr>
+        <w:pStyle w:val="PargrafodaLista"/>
+        <w:numPr>
+          <w:ilvl w:val="0"/>
+          <w:numId w:val="20"/>
+        </w:numPr>
+        <w:jc w:val="both"/>
+        <w:rPr>
+          <w:u w:val="single"/>
+        </w:rPr>
+      </w:pPr>
+      <w:r>
+        <w:rPr>
+          <w:u w:val="single"/>
+        </w:rPr>
+        <w:t xml:space="preserve">Incluir </w:t>
+      </w:r>
+      <w:r>
+        <w:rPr>
+          <w:u w:val="single"/>
+        </w:rPr>
+        <w:t>no header das mensagens OUTBOUND</w:t>
+      </w:r>
+      <w:r>
+        <w:rPr>
+          <w:u w:val="single"/>
+        </w:rPr>
+        <w:t>:</w:t>
+      </w:r>
+    </w:p>
+    <w:p>
+      <w:pPr>
+        <w:pStyle w:val="PargrafodaLista"/>
+        <w:numPr>
+          <w:ilvl w:val="1"/>
+          <w:numId w:val="20"/>
+        </w:numPr>
+        <w:jc w:val="both"/>
+        <w:rPr>
+          <w:b/>
+        </w:rPr>
+      </w:pPr>
+      <w:r>
+        <w:rPr>
+          <w:b/>
+        </w:rPr>
+        <w:t>To: Cliente</w:t>
+      </w:r>
+    </w:p>
+    <w:p>
+      <w:pPr>
+        <w:pStyle w:val="PargrafodaLista"/>
+        <w:numPr>
+          <w:ilvl w:val="2"/>
+          <w:numId w:val="20"/>
+        </w:numPr>
+        <w:jc w:val="both"/>
+      </w:pPr>
+      <w:r>
+        <w:t>MAC</w:t>
+      </w:r>
+    </w:p>
+    <w:p>
+      <w:pPr>
+        <w:pStyle w:val="PargrafodaLista"/>
+        <w:numPr>
+          <w:ilvl w:val="2"/>
+          <w:numId w:val="20"/>
+        </w:numPr>
+        <w:jc w:val="both"/>
+      </w:pPr>
+      <w:r>
+        <w:t>RequestTime</w:t>
+      </w:r>
+    </w:p>
+    <w:p>
+      <w:pPr>
+        <w:pStyle w:val="PargrafodaLista"/>
+        <w:numPr>
+          <w:ilvl w:val="0"/>
+          <w:numId w:val="20"/>
+        </w:numPr>
+        <w:jc w:val="both"/>
+        <w:rPr>
+          <w:u w:val="single"/>
+        </w:rPr>
+      </w:pPr>
+      <w:r>
+        <w:rPr>
+          <w:u w:val="single"/>
+        </w:rPr>
+        <w:t>Extrair</w:t>
+      </w:r>
+      <w:r>
+        <w:rPr>
+          <w:u w:val="single"/>
+        </w:rPr>
+        <w:t xml:space="preserve"> do header das mensagens INBOUND</w:t>
+      </w:r>
+      <w:r>
+        <w:rPr>
+          <w:u w:val="single"/>
+        </w:rPr>
+        <w:t>:</w:t>
+      </w:r>
+    </w:p>
+    <w:p>
+      <w:pPr>
+        <w:pStyle w:val="PargrafodaLista"/>
+        <w:numPr>
+          <w:ilvl w:val="1"/>
+          <w:numId w:val="20"/>
+        </w:numPr>
+        <w:jc w:val="both"/>
+        <w:rPr>
+          <w:b/>
+        </w:rPr>
+      </w:pPr>
+      <w:r>
+        <w:rPr>
+          <w:b/>
+        </w:rPr>
+        <w:t>From: Cliente</w:t>
+      </w:r>
+    </w:p>
+    <w:p>
+      <w:pPr>
+        <w:pStyle w:val="PargrafodaLista"/>
+        <w:numPr>
+          <w:ilvl w:val="2"/>
+          <w:numId w:val="20"/>
+        </w:numPr>
+        <w:jc w:val="both"/>
+      </w:pPr>
+      <w:r>
+        <w:t>Ticket</w:t>
+      </w:r>
+    </w:p>
+    <w:p>
+      <w:pPr>
+        <w:pStyle w:val="PargrafodaLista"/>
+        <w:numPr>
+          <w:ilvl w:val="2"/>
+          <w:numId w:val="20"/>
+        </w:numPr>
+        <w:jc w:val="both"/>
+      </w:pPr>
+      <w:r>
+        <w:t>Autenticador</w:t>
+      </w:r>
+    </w:p>
+    <w:p>
+      <w:pPr>
+        <w:pStyle w:val="PargrafodaLista"/>
+        <w:numPr>
+          <w:ilvl w:val="2"/>
+          <w:numId w:val="20"/>
+        </w:numPr>
+        <w:jc w:val="both"/>
+      </w:pPr>
+      <w:r>
+        <w:t>MAC</w:t>
+      </w:r>
     </w:p>
     <w:sectPr>
       <w:footerReference w:type="default" r:id="rId16"/>
@@ -2484,6 +2933,7 @@
         <w:docPartUnique/>
       </w:docPartObj>
     </w:sdtPr>
+    <w:sdtEndPr/>
     <w:sdtContent>
       <w:p>
         <w:pPr>
@@ -2910,6 +3360,119 @@
     </w:lvl>
   </w:abstractNum>
   <w:abstractNum w:abstractNumId="1" w15:restartNumberingAfterBreak="0">
+    <w:nsid w:val="11B634F1"/>
+    <w:multiLevelType w:val="hybridMultilevel"/>
+    <w:tmpl w:val="FFDE98C2"/>
+    <w:lvl w:ilvl="0" w:tplc="08160001">
+      <w:start w:val="1"/>
+      <w:numFmt w:val="bullet"/>
+      <w:lvlText w:val=""/>
+      <w:lvlJc w:val="left"/>
+      <w:pPr>
+        <w:ind w:left="2160" w:hanging="360"/>
+      </w:pPr>
+      <w:rPr>
+        <w:rFonts w:ascii="Symbol" w:hAnsi="Symbol" w:hint="default"/>
+      </w:rPr>
+    </w:lvl>
+    <w:lvl w:ilvl="1" w:tplc="08160003">
+      <w:start w:val="1"/>
+      <w:numFmt w:val="bullet"/>
+      <w:lvlText w:val="o"/>
+      <w:lvlJc w:val="left"/>
+      <w:pPr>
+        <w:ind w:left="2880" w:hanging="360"/>
+      </w:pPr>
+      <w:rPr>
+        <w:rFonts w:ascii="Courier New" w:hAnsi="Courier New" w:cs="Courier New" w:hint="default"/>
+      </w:rPr>
+    </w:lvl>
+    <w:lvl w:ilvl="2" w:tplc="08160005">
+      <w:start w:val="1"/>
+      <w:numFmt w:val="bullet"/>
+      <w:lvlText w:val=""/>
+      <w:lvlJc w:val="left"/>
+      <w:pPr>
+        <w:ind w:left="3600" w:hanging="360"/>
+      </w:pPr>
+      <w:rPr>
+        <w:rFonts w:ascii="Wingdings" w:hAnsi="Wingdings" w:hint="default"/>
+      </w:rPr>
+    </w:lvl>
+    <w:lvl w:ilvl="3" w:tplc="08160001" w:tentative="1">
+      <w:start w:val="1"/>
+      <w:numFmt w:val="bullet"/>
+      <w:lvlText w:val=""/>
+      <w:lvlJc w:val="left"/>
+      <w:pPr>
+        <w:ind w:left="4320" w:hanging="360"/>
+      </w:pPr>
+      <w:rPr>
+        <w:rFonts w:ascii="Symbol" w:hAnsi="Symbol" w:hint="default"/>
+      </w:rPr>
+    </w:lvl>
+    <w:lvl w:ilvl="4" w:tplc="08160003" w:tentative="1">
+      <w:start w:val="1"/>
+      <w:numFmt w:val="bullet"/>
+      <w:lvlText w:val="o"/>
+      <w:lvlJc w:val="left"/>
+      <w:pPr>
+        <w:ind w:left="5040" w:hanging="360"/>
+      </w:pPr>
+      <w:rPr>
+        <w:rFonts w:ascii="Courier New" w:hAnsi="Courier New" w:cs="Courier New" w:hint="default"/>
+      </w:rPr>
+    </w:lvl>
+    <w:lvl w:ilvl="5" w:tplc="08160005" w:tentative="1">
+      <w:start w:val="1"/>
+      <w:numFmt w:val="bullet"/>
+      <w:lvlText w:val=""/>
+      <w:lvlJc w:val="left"/>
+      <w:pPr>
+        <w:ind w:left="5760" w:hanging="360"/>
+      </w:pPr>
+      <w:rPr>
+        <w:rFonts w:ascii="Wingdings" w:hAnsi="Wingdings" w:hint="default"/>
+      </w:rPr>
+    </w:lvl>
+    <w:lvl w:ilvl="6" w:tplc="08160001" w:tentative="1">
+      <w:start w:val="1"/>
+      <w:numFmt w:val="bullet"/>
+      <w:lvlText w:val=""/>
+      <w:lvlJc w:val="left"/>
+      <w:pPr>
+        <w:ind w:left="6480" w:hanging="360"/>
+      </w:pPr>
+      <w:rPr>
+        <w:rFonts w:ascii="Symbol" w:hAnsi="Symbol" w:hint="default"/>
+      </w:rPr>
+    </w:lvl>
+    <w:lvl w:ilvl="7" w:tplc="08160003" w:tentative="1">
+      <w:start w:val="1"/>
+      <w:numFmt w:val="bullet"/>
+      <w:lvlText w:val="o"/>
+      <w:lvlJc w:val="left"/>
+      <w:pPr>
+        <w:ind w:left="7200" w:hanging="360"/>
+      </w:pPr>
+      <w:rPr>
+        <w:rFonts w:ascii="Courier New" w:hAnsi="Courier New" w:cs="Courier New" w:hint="default"/>
+      </w:rPr>
+    </w:lvl>
+    <w:lvl w:ilvl="8" w:tplc="08160005" w:tentative="1">
+      <w:start w:val="1"/>
+      <w:numFmt w:val="bullet"/>
+      <w:lvlText w:val=""/>
+      <w:lvlJc w:val="left"/>
+      <w:pPr>
+        <w:ind w:left="7920" w:hanging="360"/>
+      </w:pPr>
+      <w:rPr>
+        <w:rFonts w:ascii="Wingdings" w:hAnsi="Wingdings" w:hint="default"/>
+      </w:rPr>
+    </w:lvl>
+  </w:abstractNum>
+  <w:abstractNum w:abstractNumId="2" w15:restartNumberingAfterBreak="0">
     <w:nsid w:val="26B05539"/>
     <w:multiLevelType w:val="hybridMultilevel"/>
     <w:tmpl w:val="602E4C32"/>
@@ -3022,7 +3585,7 @@
       </w:rPr>
     </w:lvl>
   </w:abstractNum>
-  <w:abstractNum w:abstractNumId="2" w15:restartNumberingAfterBreak="0">
+  <w:abstractNum w:abstractNumId="3" w15:restartNumberingAfterBreak="0">
     <w:nsid w:val="26F11376"/>
     <w:multiLevelType w:val="hybridMultilevel"/>
     <w:tmpl w:val="97202E3C"/>
@@ -3108,7 +3671,120 @@
       </w:pPr>
     </w:lvl>
   </w:abstractNum>
-  <w:abstractNum w:abstractNumId="3" w15:restartNumberingAfterBreak="0">
+  <w:abstractNum w:abstractNumId="4" w15:restartNumberingAfterBreak="0">
+    <w:nsid w:val="36564759"/>
+    <w:multiLevelType w:val="hybridMultilevel"/>
+    <w:tmpl w:val="CBD67F92"/>
+    <w:lvl w:ilvl="0" w:tplc="08160005">
+      <w:start w:val="1"/>
+      <w:numFmt w:val="bullet"/>
+      <w:lvlText w:val=""/>
+      <w:lvlJc w:val="left"/>
+      <w:pPr>
+        <w:ind w:left="720" w:hanging="360"/>
+      </w:pPr>
+      <w:rPr>
+        <w:rFonts w:ascii="Wingdings" w:hAnsi="Wingdings" w:hint="default"/>
+      </w:rPr>
+    </w:lvl>
+    <w:lvl w:ilvl="1" w:tplc="08160003" w:tentative="1">
+      <w:start w:val="1"/>
+      <w:numFmt w:val="bullet"/>
+      <w:lvlText w:val="o"/>
+      <w:lvlJc w:val="left"/>
+      <w:pPr>
+        <w:ind w:left="1440" w:hanging="360"/>
+      </w:pPr>
+      <w:rPr>
+        <w:rFonts w:ascii="Courier New" w:hAnsi="Courier New" w:cs="Courier New" w:hint="default"/>
+      </w:rPr>
+    </w:lvl>
+    <w:lvl w:ilvl="2" w:tplc="08160005" w:tentative="1">
+      <w:start w:val="1"/>
+      <w:numFmt w:val="bullet"/>
+      <w:lvlText w:val=""/>
+      <w:lvlJc w:val="left"/>
+      <w:pPr>
+        <w:ind w:left="2160" w:hanging="360"/>
+      </w:pPr>
+      <w:rPr>
+        <w:rFonts w:ascii="Wingdings" w:hAnsi="Wingdings" w:hint="default"/>
+      </w:rPr>
+    </w:lvl>
+    <w:lvl w:ilvl="3" w:tplc="08160001" w:tentative="1">
+      <w:start w:val="1"/>
+      <w:numFmt w:val="bullet"/>
+      <w:lvlText w:val=""/>
+      <w:lvlJc w:val="left"/>
+      <w:pPr>
+        <w:ind w:left="2880" w:hanging="360"/>
+      </w:pPr>
+      <w:rPr>
+        <w:rFonts w:ascii="Symbol" w:hAnsi="Symbol" w:hint="default"/>
+      </w:rPr>
+    </w:lvl>
+    <w:lvl w:ilvl="4" w:tplc="08160003" w:tentative="1">
+      <w:start w:val="1"/>
+      <w:numFmt w:val="bullet"/>
+      <w:lvlText w:val="o"/>
+      <w:lvlJc w:val="left"/>
+      <w:pPr>
+        <w:ind w:left="3600" w:hanging="360"/>
+      </w:pPr>
+      <w:rPr>
+        <w:rFonts w:ascii="Courier New" w:hAnsi="Courier New" w:cs="Courier New" w:hint="default"/>
+      </w:rPr>
+    </w:lvl>
+    <w:lvl w:ilvl="5" w:tplc="08160005" w:tentative="1">
+      <w:start w:val="1"/>
+      <w:numFmt w:val="bullet"/>
+      <w:lvlText w:val=""/>
+      <w:lvlJc w:val="left"/>
+      <w:pPr>
+        <w:ind w:left="4320" w:hanging="360"/>
+      </w:pPr>
+      <w:rPr>
+        <w:rFonts w:ascii="Wingdings" w:hAnsi="Wingdings" w:hint="default"/>
+      </w:rPr>
+    </w:lvl>
+    <w:lvl w:ilvl="6" w:tplc="08160001" w:tentative="1">
+      <w:start w:val="1"/>
+      <w:numFmt w:val="bullet"/>
+      <w:lvlText w:val=""/>
+      <w:lvlJc w:val="left"/>
+      <w:pPr>
+        <w:ind w:left="5040" w:hanging="360"/>
+      </w:pPr>
+      <w:rPr>
+        <w:rFonts w:ascii="Symbol" w:hAnsi="Symbol" w:hint="default"/>
+      </w:rPr>
+    </w:lvl>
+    <w:lvl w:ilvl="7" w:tplc="08160003" w:tentative="1">
+      <w:start w:val="1"/>
+      <w:numFmt w:val="bullet"/>
+      <w:lvlText w:val="o"/>
+      <w:lvlJc w:val="left"/>
+      <w:pPr>
+        <w:ind w:left="5760" w:hanging="360"/>
+      </w:pPr>
+      <w:rPr>
+        <w:rFonts w:ascii="Courier New" w:hAnsi="Courier New" w:cs="Courier New" w:hint="default"/>
+      </w:rPr>
+    </w:lvl>
+    <w:lvl w:ilvl="8" w:tplc="08160005" w:tentative="1">
+      <w:start w:val="1"/>
+      <w:numFmt w:val="bullet"/>
+      <w:lvlText w:val=""/>
+      <w:lvlJc w:val="left"/>
+      <w:pPr>
+        <w:ind w:left="6480" w:hanging="360"/>
+      </w:pPr>
+      <w:rPr>
+        <w:rFonts w:ascii="Wingdings" w:hAnsi="Wingdings" w:hint="default"/>
+      </w:rPr>
+    </w:lvl>
+  </w:abstractNum>
+  <w:abstractNum w:abstractNumId="5" w15:restartNumberingAfterBreak="0">
     <w:nsid w:val="3B2548F1"/>
     <w:multiLevelType w:val="hybridMultilevel"/>
     <w:tmpl w:val="35B24310"/>
@@ -3221,7 +3897,7 @@
       </w:rPr>
     </w:lvl>
   </w:abstractNum>
-  <w:abstractNum w:abstractNumId="4" w15:restartNumberingAfterBreak="0">
+  <w:abstractNum w:abstractNumId="6" w15:restartNumberingAfterBreak="0">
     <w:nsid w:val="48DE394A"/>
     <w:multiLevelType w:val="hybridMultilevel"/>
     <w:tmpl w:val="0CA8FDA2"/>
@@ -3334,7 +4010,7 @@
       </w:rPr>
     </w:lvl>
   </w:abstractNum>
-  <w:abstractNum w:abstractNumId="5" w15:restartNumberingAfterBreak="0">
+  <w:abstractNum w:abstractNumId="7" w15:restartNumberingAfterBreak="0">
     <w:nsid w:val="51CE03AD"/>
     <w:multiLevelType w:val="hybridMultilevel"/>
     <w:tmpl w:val="EB64DC66"/>
@@ -3447,7 +4123,120 @@
       </w:rPr>
     </w:lvl>
   </w:abstractNum>
-  <w:abstractNum w:abstractNumId="6" w15:restartNumberingAfterBreak="0">
+  <w:abstractNum w:abstractNumId="8" w15:restartNumberingAfterBreak="0">
+    <w:nsid w:val="551F4B29"/>
+    <w:multiLevelType w:val="hybridMultilevel"/>
+    <w:tmpl w:val="5BC8709C"/>
+    <w:lvl w:ilvl="0" w:tplc="08160001">
+      <w:start w:val="1"/>
+      <w:numFmt w:val="bullet"/>
+      <w:lvlText w:val=""/>
+      <w:lvlJc w:val="left"/>
+      <w:pPr>
+        <w:ind w:left="720" w:hanging="360"/>
+      </w:pPr>
+      <w:rPr>
+        <w:rFonts w:ascii="Symbol" w:hAnsi="Symbol" w:hint="default"/>
+      </w:rPr>
+    </w:lvl>
+    <w:lvl w:ilvl="1" w:tplc="08160003">
+      <w:start w:val="1"/>
+      <w:numFmt w:val="bullet"/>
+      <w:lvlText w:val="o"/>
+      <w:lvlJc w:val="left"/>
+      <w:pPr>
+        <w:ind w:left="1440" w:hanging="360"/>
+      </w:pPr>
+      <w:rPr>
+        <w:rFonts w:ascii="Courier New" w:hAnsi="Courier New" w:cs="Courier New" w:hint="default"/>
+      </w:rPr>
+    </w:lvl>
+    <w:lvl w:ilvl="2" w:tplc="08160005">
+      <w:start w:val="1"/>
+      <w:numFmt w:val="bullet"/>
+      <w:lvlText w:val=""/>
+      <w:lvlJc w:val="left"/>
+      <w:pPr>
+        <w:ind w:left="2160" w:hanging="360"/>
+      </w:pPr>
+      <w:rPr>
+        <w:rFonts w:ascii="Wingdings" w:hAnsi="Wingdings" w:hint="default"/>
+      </w:rPr>
+    </w:lvl>
+    <w:lvl w:ilvl="3" w:tplc="08160001" w:tentative="1">
+      <w:start w:val="1"/>
+      <w:numFmt w:val="bullet"/>
+      <w:lvlText w:val=""/>
+      <w:lvlJc w:val="left"/>
+      <w:pPr>
+        <w:ind w:left="2880" w:hanging="360"/>
+      </w:pPr>
+      <w:rPr>
+        <w:rFonts w:ascii="Symbol" w:hAnsi="Symbol" w:hint="default"/>
+      </w:rPr>
+    </w:lvl>
+    <w:lvl w:ilvl="4" w:tplc="08160003" w:tentative="1">
+      <w:start w:val="1"/>
+      <w:numFmt w:val="bullet"/>
+      <w:lvlText w:val="o"/>
+      <w:lvlJc w:val="left"/>
+      <w:pPr>
+        <w:ind w:left="3600" w:hanging="360"/>
+      </w:pPr>
+      <w:rPr>
+        <w:rFonts w:ascii="Courier New" w:hAnsi="Courier New" w:cs="Courier New" w:hint="default"/>
+      </w:rPr>
+    </w:lvl>
+    <w:lvl w:ilvl="5" w:tplc="08160005" w:tentative="1">
+      <w:start w:val="1"/>
+      <w:numFmt w:val="bullet"/>
+      <w:lvlText w:val=""/>
+      <w:lvlJc w:val="left"/>
+      <w:pPr>
+        <w:ind w:left="4320" w:hanging="360"/>
+      </w:pPr>
+      <w:rPr>
+        <w:rFonts w:ascii="Wingdings" w:hAnsi="Wingdings" w:hint="default"/>
+      </w:rPr>
+    </w:lvl>
+    <w:lvl w:ilvl="6" w:tplc="08160001" w:tentative="1">
+      <w:start w:val="1"/>
+      <w:numFmt w:val="bullet"/>
+      <w:lvlText w:val=""/>
+      <w:lvlJc w:val="left"/>
+      <w:pPr>
+        <w:ind w:left="5040" w:hanging="360"/>
+      </w:pPr>
+      <w:rPr>
+        <w:rFonts w:ascii="Symbol" w:hAnsi="Symbol" w:hint="default"/>
+      </w:rPr>
+    </w:lvl>
+    <w:lvl w:ilvl="7" w:tplc="08160003" w:tentative="1">
+      <w:start w:val="1"/>
+      <w:numFmt w:val="bullet"/>
+      <w:lvlText w:val="o"/>
+      <w:lvlJc w:val="left"/>
+      <w:pPr>
+        <w:ind w:left="5760" w:hanging="360"/>
+      </w:pPr>
+      <w:rPr>
+        <w:rFonts w:ascii="Courier New" w:hAnsi="Courier New" w:cs="Courier New" w:hint="default"/>
+      </w:rPr>
+    </w:lvl>
+    <w:lvl w:ilvl="8" w:tplc="08160005" w:tentative="1">
+      <w:start w:val="1"/>
+      <w:numFmt w:val="bullet"/>
+      <w:lvlText w:val=""/>
+      <w:lvlJc w:val="left"/>
+      <w:pPr>
+        <w:ind w:left="6480" w:hanging="360"/>
+      </w:pPr>
+      <w:rPr>
+        <w:rFonts w:ascii="Wingdings" w:hAnsi="Wingdings" w:hint="default"/>
+      </w:rPr>
+    </w:lvl>
+  </w:abstractNum>
+  <w:abstractNum w:abstractNumId="9" w15:restartNumberingAfterBreak="0">
     <w:nsid w:val="55AC7D32"/>
     <w:multiLevelType w:val="hybridMultilevel"/>
     <w:tmpl w:val="87C86A92"/>
@@ -3560,7 +4349,7 @@
       </w:rPr>
     </w:lvl>
   </w:abstractNum>
-  <w:abstractNum w:abstractNumId="7" w15:restartNumberingAfterBreak="0">
+  <w:abstractNum w:abstractNumId="10" w15:restartNumberingAfterBreak="0">
     <w:nsid w:val="57AA6DD5"/>
     <w:multiLevelType w:val="hybridMultilevel"/>
     <w:tmpl w:val="722EEC1C"/>
@@ -3673,7 +4462,7 @@
       </w:rPr>
     </w:lvl>
   </w:abstractNum>
-  <w:abstractNum w:abstractNumId="8" w15:restartNumberingAfterBreak="0">
+  <w:abstractNum w:abstractNumId="11" w15:restartNumberingAfterBreak="0">
     <w:nsid w:val="590F6C9D"/>
     <w:multiLevelType w:val="hybridMultilevel"/>
     <w:tmpl w:val="441A1AFA"/>
@@ -3786,7 +4575,7 @@
       </w:rPr>
     </w:lvl>
   </w:abstractNum>
-  <w:abstractNum w:abstractNumId="9" w15:restartNumberingAfterBreak="0">
+  <w:abstractNum w:abstractNumId="12" w15:restartNumberingAfterBreak="0">
     <w:nsid w:val="5BBD29EF"/>
     <w:multiLevelType w:val="hybridMultilevel"/>
     <w:tmpl w:val="66486816"/>
@@ -3876,7 +4665,7 @@
       </w:pPr>
     </w:lvl>
   </w:abstractNum>
-  <w:abstractNum w:abstractNumId="10" w15:restartNumberingAfterBreak="0">
+  <w:abstractNum w:abstractNumId="13" w15:restartNumberingAfterBreak="0">
     <w:nsid w:val="651B0D76"/>
     <w:multiLevelType w:val="hybridMultilevel"/>
     <w:tmpl w:val="3E025E7A"/>
@@ -3989,7 +4778,7 @@
       </w:rPr>
     </w:lvl>
   </w:abstractNum>
-  <w:abstractNum w:abstractNumId="11" w15:restartNumberingAfterBreak="0">
+  <w:abstractNum w:abstractNumId="14" w15:restartNumberingAfterBreak="0">
     <w:nsid w:val="66104A38"/>
     <w:multiLevelType w:val="hybridMultilevel"/>
     <w:tmpl w:val="F7B21884"/>
@@ -4102,7 +4891,7 @@
       </w:rPr>
     </w:lvl>
   </w:abstractNum>
-  <w:abstractNum w:abstractNumId="12" w15:restartNumberingAfterBreak="0">
+  <w:abstractNum w:abstractNumId="15" w15:restartNumberingAfterBreak="0">
     <w:nsid w:val="6D9F3027"/>
     <w:multiLevelType w:val="hybridMultilevel"/>
     <w:tmpl w:val="EC0ADE2C"/>
@@ -4215,7 +5004,120 @@
       </w:rPr>
     </w:lvl>
   </w:abstractNum>
-  <w:abstractNum w:abstractNumId="13" w15:restartNumberingAfterBreak="0">
+  <w:abstractNum w:abstractNumId="16" w15:restartNumberingAfterBreak="0">
+    <w:nsid w:val="75910AC0"/>
+    <w:multiLevelType w:val="hybridMultilevel"/>
+    <w:tmpl w:val="537C1326"/>
+    <w:lvl w:ilvl="0" w:tplc="08160001">
+      <w:start w:val="1"/>
+      <w:numFmt w:val="bullet"/>
+      <w:lvlText w:val=""/>
+      <w:lvlJc w:val="left"/>
+      <w:pPr>
+        <w:ind w:left="1068" w:hanging="360"/>
+      </w:pPr>
+      <w:rPr>
+        <w:rFonts w:ascii="Symbol" w:hAnsi="Symbol" w:hint="default"/>
+      </w:rPr>
+    </w:lvl>
+    <w:lvl w:ilvl="1" w:tplc="08160003" w:tentative="1">
+      <w:start w:val="1"/>
+      <w:numFmt w:val="bullet"/>
+      <w:lvlText w:val="o"/>
+      <w:lvlJc w:val="left"/>
+      <w:pPr>
+        <w:ind w:left="1788" w:hanging="360"/>
+      </w:pPr>
+      <w:rPr>
+        <w:rFonts w:ascii="Courier New" w:hAnsi="Courier New" w:cs="Courier New" w:hint="default"/>
+      </w:rPr>
+    </w:lvl>
+    <w:lvl w:ilvl="2" w:tplc="08160005" w:tentative="1">
+      <w:start w:val="1"/>
+      <w:numFmt w:val="bullet"/>
+      <w:lvlText w:val=""/>
+      <w:lvlJc w:val="left"/>
+      <w:pPr>
+        <w:ind w:left="2508" w:hanging="360"/>
+      </w:pPr>
+      <w:rPr>
+        <w:rFonts w:ascii="Wingdings" w:hAnsi="Wingdings" w:hint="default"/>
+      </w:rPr>
+    </w:lvl>
+    <w:lvl w:ilvl="3" w:tplc="08160001" w:tentative="1">
+      <w:start w:val="1"/>
+      <w:numFmt w:val="bullet"/>
+      <w:lvlText w:val=""/>
+      <w:lvlJc w:val="left"/>
+      <w:pPr>
+        <w:ind w:left="3228" w:hanging="360"/>
+      </w:pPr>
+      <w:rPr>
+        <w:rFonts w:ascii="Symbol" w:hAnsi="Symbol" w:hint="default"/>
+      </w:rPr>
+    </w:lvl>
+    <w:lvl w:ilvl="4" w:tplc="08160003" w:tentative="1">
+      <w:start w:val="1"/>
+      <w:numFmt w:val="bullet"/>
+      <w:lvlText w:val="o"/>
+      <w:lvlJc w:val="left"/>
+      <w:pPr>
+        <w:ind w:left="3948" w:hanging="360"/>
+      </w:pPr>
+      <w:rPr>
+        <w:rFonts w:ascii="Courier New" w:hAnsi="Courier New" w:cs="Courier New" w:hint="default"/>
+      </w:rPr>
+    </w:lvl>
+    <w:lvl w:ilvl="5" w:tplc="08160005" w:tentative="1">
+      <w:start w:val="1"/>
+      <w:numFmt w:val="bullet"/>
+      <w:lvlText w:val=""/>
+      <w:lvlJc w:val="left"/>
+      <w:pPr>
+        <w:ind w:left="4668" w:hanging="360"/>
+      </w:pPr>
+      <w:rPr>
+        <w:rFonts w:ascii="Wingdings" w:hAnsi="Wingdings" w:hint="default"/>
+      </w:rPr>
+    </w:lvl>
+    <w:lvl w:ilvl="6" w:tplc="08160001" w:tentative="1">
+      <w:start w:val="1"/>
+      <w:numFmt w:val="bullet"/>
+      <w:lvlText w:val=""/>
+      <w:lvlJc w:val="left"/>
+      <w:pPr>
+        <w:ind w:left="5388" w:hanging="360"/>
+      </w:pPr>
+      <w:rPr>
+        <w:rFonts w:ascii="Symbol" w:hAnsi="Symbol" w:hint="default"/>
+      </w:rPr>
+    </w:lvl>
+    <w:lvl w:ilvl="7" w:tplc="08160003" w:tentative="1">
+      <w:start w:val="1"/>
+      <w:numFmt w:val="bullet"/>
+      <w:lvlText w:val="o"/>
+      <w:lvlJc w:val="left"/>
+      <w:pPr>
+        <w:ind w:left="6108" w:hanging="360"/>
+      </w:pPr>
+      <w:rPr>
+        <w:rFonts w:ascii="Courier New" w:hAnsi="Courier New" w:cs="Courier New" w:hint="default"/>
+      </w:rPr>
+    </w:lvl>
+    <w:lvl w:ilvl="8" w:tplc="08160005" w:tentative="1">
+      <w:start w:val="1"/>
+      <w:numFmt w:val="bullet"/>
+      <w:lvlText w:val=""/>
+      <w:lvlJc w:val="left"/>
+      <w:pPr>
+        <w:ind w:left="6828" w:hanging="360"/>
+      </w:pPr>
+      <w:rPr>
+        <w:rFonts w:ascii="Wingdings" w:hAnsi="Wingdings" w:hint="default"/>
+      </w:rPr>
+    </w:lvl>
+  </w:abstractNum>
+  <w:abstractNum w:abstractNumId="17" w15:restartNumberingAfterBreak="0">
     <w:nsid w:val="76072965"/>
     <w:multiLevelType w:val="hybridMultilevel"/>
     <w:tmpl w:val="6B32C496"/>
@@ -4301,7 +5203,7 @@
       </w:pPr>
     </w:lvl>
   </w:abstractNum>
-  <w:abstractNum w:abstractNumId="14" w15:restartNumberingAfterBreak="0">
+  <w:abstractNum w:abstractNumId="18" w15:restartNumberingAfterBreak="0">
     <w:nsid w:val="7C6452E1"/>
     <w:multiLevelType w:val="hybridMultilevel"/>
     <w:tmpl w:val="98207D7A"/>
@@ -4414,7 +5316,7 @@
       </w:rPr>
     </w:lvl>
   </w:abstractNum>
-  <w:abstractNum w:abstractNumId="15" w15:restartNumberingAfterBreak="0">
+  <w:abstractNum w:abstractNumId="19" w15:restartNumberingAfterBreak="0">
     <w:nsid w:val="7DAA3C2E"/>
     <w:multiLevelType w:val="hybridMultilevel"/>
     <w:tmpl w:val="8B7EE98E"/>
@@ -4501,52 +5403,64 @@
     </w:lvl>
   </w:abstractNum>
   <w:num w:numId="1">
+    <w:abstractNumId w:val="12"/>
+  </w:num>
+  <w:num w:numId="2">
+    <w:abstractNumId w:val="7"/>
+  </w:num>
+  <w:num w:numId="3">
+    <w:abstractNumId w:val="13"/>
+  </w:num>
+  <w:num w:numId="4">
+    <w:abstractNumId w:val="2"/>
+  </w:num>
+  <w:num w:numId="5">
+    <w:abstractNumId w:val="11"/>
+  </w:num>
+  <w:num w:numId="6">
+    <w:abstractNumId w:val="18"/>
+  </w:num>
+  <w:num w:numId="7">
+    <w:abstractNumId w:val="15"/>
+  </w:num>
+  <w:num w:numId="8">
+    <w:abstractNumId w:val="6"/>
+  </w:num>
+  <w:num w:numId="9">
+    <w:abstractNumId w:val="17"/>
+  </w:num>
+  <w:num w:numId="10">
+    <w:abstractNumId w:val="14"/>
+  </w:num>
+  <w:num w:numId="11">
+    <w:abstractNumId w:val="10"/>
+  </w:num>
+  <w:num w:numId="12">
+    <w:abstractNumId w:val="3"/>
+  </w:num>
+  <w:num w:numId="13">
     <w:abstractNumId w:val="9"/>
   </w:num>
-  <w:num w:numId="2">
+  <w:num w:numId="14">
     <w:abstractNumId w:val="5"/>
-  </w:num>
-  <w:num w:numId="3">
-    <w:abstractNumId w:val="10"/>
-  </w:num>
-  <w:num w:numId="4">
-    <w:abstractNumId w:val="1"/>
-  </w:num>
-  <w:num w:numId="5">
-    <w:abstractNumId w:val="8"/>
-  </w:num>
-  <w:num w:numId="6">
-    <w:abstractNumId w:val="14"/>
-  </w:num>
-  <w:num w:numId="7">
-    <w:abstractNumId w:val="12"/>
-  </w:num>
-  <w:num w:numId="8">
-    <w:abstractNumId w:val="4"/>
-  </w:num>
-  <w:num w:numId="9">
-    <w:abstractNumId w:val="13"/>
-  </w:num>
-  <w:num w:numId="10">
-    <w:abstractNumId w:val="11"/>
-  </w:num>
-  <w:num w:numId="11">
-    <w:abstractNumId w:val="7"/>
-  </w:num>
-  <w:num w:numId="12">
-    <w:abstractNumId w:val="2"/>
-  </w:num>
-  <w:num w:numId="13">
-    <w:abstractNumId w:val="6"/>
-  </w:num>
-  <w:num w:numId="14">
-    <w:abstractNumId w:val="3"/>
   </w:num>
   <w:num w:numId="15">
     <w:abstractNumId w:val="0"/>
   </w:num>
   <w:num w:numId="16">
-    <w:abstractNumId w:val="15"/>
+    <w:abstractNumId w:val="19"/>
+  </w:num>
+  <w:num w:numId="17">
+    <w:abstractNumId w:val="1"/>
+  </w:num>
+  <w:num w:numId="18">
+    <w:abstractNumId w:val="4"/>
+  </w:num>
+  <w:num w:numId="19">
+    <w:abstractNumId w:val="16"/>
+  </w:num>
+  <w:num w:numId="20">
+    <w:abstractNumId w:val="8"/>
   </w:num>
 </w:numbering>
 </file>
@@ -5154,6 +6068,20 @@
     <w:uiPriority w:val="99"/>
     <w:rsid w:val="009A5B73"/>
   </w:style>
+  <w:style w:type="character" w:styleId="TtulodoLivro">
+    <w:name w:val="Book Title"/>
+    <w:basedOn w:val="Tipodeletrapredefinidodopargrafo"/>
+    <w:uiPriority w:val="33"/>
+    <w:qFormat/>
+    <w:rsid w:val="00A4578E"/>
+    <w:rPr>
+      <w:b/>
+      <w:bCs/>
+      <w:i/>
+      <w:iCs/>
+      <w:spacing w:val="5"/>
+    </w:rPr>
+  </w:style>
 </w:styles>
 </file>
 
@@ -5476,7 +6404,7 @@
 </file>
 
 <file path=customXml/itemProps2.xml><?xml version="1.0" encoding="utf-8"?>
-<ds:datastoreItem xmlns:ds="http://schemas.openxmlformats.org/officeDocument/2006/customXml" ds:itemID="{A92004F4-A1F4-4506-BD0F-392A5BB44F9E}">
+<ds:datastoreItem xmlns:ds="http://schemas.openxmlformats.org/officeDocument/2006/customXml" ds:itemID="{53D9ED91-EB55-4857-8DAA-740E0074178D}">
   <ds:schemaRefs>
     <ds:schemaRef ds:uri="http://schemas.openxmlformats.org/officeDocument/2006/bibliography"/>
   </ds:schemaRefs>

</xml_diff>